<commit_message>
collaboration with Smita Krishnaswamy
</commit_message>
<xml_diff>
--- a/CollaborativeNetwork.docx
+++ b/CollaborativeNetwork.docx
@@ -23,7 +23,37 @@
           <w:sz w:val="22"/>
           <w:szCs w:val="22"/>
         </w:rPr>
-        <w:t xml:space="preserve">Our collaborative network includes several groups responding to this RFA. We shared proposals openly on GitHub and discussed their content via Slack. Selected interactions between groups are summarized in Fig 1 and below. We </w:t>
+        <w:t xml:space="preserve">Our collaborative network includes several groups responding to this RFA. We shared proposals openly on </w:t>
+      </w:r>
+      <w:proofErr w:type="spellStart"/>
+      <w:r>
+        <w:rPr>
+          <w:rFonts w:ascii="Arial" w:hAnsi="Arial" w:cs="Arial"/>
+          <w:color w:val="1B1F22"/>
+          <w:sz w:val="22"/>
+          <w:szCs w:val="22"/>
+        </w:rPr>
+        <w:t>GitHub</w:t>
+      </w:r>
+      <w:proofErr w:type="spellEnd"/>
+      <w:r>
+        <w:rPr>
+          <w:rFonts w:ascii="Arial" w:hAnsi="Arial" w:cs="Arial"/>
+          <w:color w:val="1B1F22"/>
+          <w:sz w:val="22"/>
+          <w:szCs w:val="22"/>
+        </w:rPr>
+        <w:t xml:space="preserve"> and discussed their content via Slack. Selected interactions between groups are summarized in Fig 1 and below. </w:t>
+      </w:r>
+      <w:proofErr w:type="gramStart"/>
+      <w:r>
+        <w:rPr>
+          <w:rFonts w:ascii="Arial" w:hAnsi="Arial" w:cs="Arial"/>
+          <w:color w:val="1B1F22"/>
+          <w:sz w:val="22"/>
+          <w:szCs w:val="22"/>
+        </w:rPr>
+        <w:t xml:space="preserve">We </w:t>
       </w:r>
       <w:r>
         <w:rPr>
@@ -61,6 +91,7 @@
         </w:rPr>
         <w:t>the broader HCA consortium.</w:t>
       </w:r>
+      <w:proofErr w:type="gramEnd"/>
     </w:p>
     <w:p>
       <w:pPr>
@@ -91,6 +122,7 @@
           <w:szCs w:val="22"/>
         </w:rPr>
       </w:pPr>
+      <w:proofErr w:type="gramStart"/>
       <w:r>
         <w:rPr>
           <w:rFonts w:ascii="Arial" w:hAnsi="Arial" w:cs="Arial"/>
@@ -101,6 +133,7 @@
         </w:rPr>
         <w:t>Efficient factorization methods.</w:t>
       </w:r>
+      <w:proofErr w:type="gramEnd"/>
       <w:r>
         <w:rPr>
           <w:rFonts w:ascii="Arial" w:hAnsi="Arial" w:cs="Arial"/>
@@ -128,8 +161,20 @@
           <w:sz w:val="22"/>
           <w:szCs w:val="22"/>
         </w:rPr>
-        <w:t>Rob Patro</w:t>
-      </w:r>
+        <w:t xml:space="preserve">Rob </w:t>
+      </w:r>
+      <w:proofErr w:type="spellStart"/>
+      <w:r>
+        <w:rPr>
+          <w:rFonts w:ascii="Arial" w:hAnsi="Arial" w:cs="Arial"/>
+          <w:b/>
+          <w:color w:val="1B1F22"/>
+          <w:sz w:val="22"/>
+          <w:szCs w:val="22"/>
+        </w:rPr>
+        <w:t>Patro</w:t>
+      </w:r>
+      <w:proofErr w:type="spellEnd"/>
       <w:r>
         <w:rPr>
           <w:rFonts w:ascii="Arial" w:hAnsi="Arial" w:cs="Arial"/>
@@ -206,7 +251,27 @@
           <w:sz w:val="22"/>
           <w:szCs w:val="22"/>
         </w:rPr>
-        <w:t xml:space="preserve">A unique feature of CoGAPS is its ability to infer genomics patterns from both expectation and variance estimates. </w:t>
+        <w:t xml:space="preserve">A unique feature of </w:t>
+      </w:r>
+      <w:proofErr w:type="spellStart"/>
+      <w:r>
+        <w:rPr>
+          <w:rFonts w:ascii="Arial" w:hAnsi="Arial" w:cs="Arial"/>
+          <w:color w:val="1B1F22"/>
+          <w:sz w:val="22"/>
+          <w:szCs w:val="22"/>
+        </w:rPr>
+        <w:t>CoGAPS</w:t>
+      </w:r>
+      <w:proofErr w:type="spellEnd"/>
+      <w:r>
+        <w:rPr>
+          <w:rFonts w:ascii="Arial" w:hAnsi="Arial" w:cs="Arial"/>
+          <w:color w:val="1B1F22"/>
+          <w:sz w:val="22"/>
+          <w:szCs w:val="22"/>
+        </w:rPr>
+        <w:t xml:space="preserve"> is its ability to infer genomics patterns from both expectation and variance estimates. </w:t>
       </w:r>
       <w:r>
         <w:rPr>
@@ -235,14 +300,25 @@
         </w:rPr>
         <w:t xml:space="preserve"> found robust patterns associated with dynamics and patterns associated with technical co-</w:t>
       </w:r>
-      <w:r>
-        <w:rPr>
-          <w:rFonts w:ascii="Arial" w:hAnsi="Arial" w:cs="Arial"/>
-          <w:color w:val="1B1F22"/>
-          <w:sz w:val="22"/>
-          <w:szCs w:val="22"/>
-        </w:rPr>
-        <w:t>variates,</w:t>
+      <w:proofErr w:type="spellStart"/>
+      <w:r>
+        <w:rPr>
+          <w:rFonts w:ascii="Arial" w:hAnsi="Arial" w:cs="Arial"/>
+          <w:color w:val="1B1F22"/>
+          <w:sz w:val="22"/>
+          <w:szCs w:val="22"/>
+        </w:rPr>
+        <w:t>variates</w:t>
+      </w:r>
+      <w:proofErr w:type="spellEnd"/>
+      <w:r>
+        <w:rPr>
+          <w:rFonts w:ascii="Arial" w:hAnsi="Arial" w:cs="Arial"/>
+          <w:color w:val="1B1F22"/>
+          <w:sz w:val="22"/>
+          <w:szCs w:val="22"/>
+        </w:rPr>
+        <w:t>,</w:t>
       </w:r>
       <w:r>
         <w:rPr>
@@ -260,18 +336,50 @@
           <w:sz w:val="22"/>
           <w:szCs w:val="22"/>
         </w:rPr>
-        <w:t xml:space="preserve">Therefore, the algorithm both depends upon and can contribute to benchmarking transcriptional quantification methods such as those developed by </w:t>
-      </w:r>
-      <w:r>
-        <w:rPr>
-          <w:rFonts w:ascii="Arial" w:hAnsi="Arial" w:cs="Arial"/>
-          <w:b/>
-          <w:color w:val="1B1F22"/>
-          <w:sz w:val="22"/>
-          <w:szCs w:val="22"/>
-        </w:rPr>
-        <w:t>Rob Patro</w:t>
-      </w:r>
+        <w:t xml:space="preserve">Therefore, the algorithm both depends </w:t>
+      </w:r>
+      <w:proofErr w:type="gramStart"/>
+      <w:r>
+        <w:rPr>
+          <w:rFonts w:ascii="Arial" w:hAnsi="Arial" w:cs="Arial"/>
+          <w:color w:val="1B1F22"/>
+          <w:sz w:val="22"/>
+          <w:szCs w:val="22"/>
+        </w:rPr>
+        <w:t>upon</w:t>
+      </w:r>
+      <w:proofErr w:type="gramEnd"/>
+      <w:r>
+        <w:rPr>
+          <w:rFonts w:ascii="Arial" w:hAnsi="Arial" w:cs="Arial"/>
+          <w:color w:val="1B1F22"/>
+          <w:sz w:val="22"/>
+          <w:szCs w:val="22"/>
+        </w:rPr>
+        <w:t xml:space="preserve"> and can contribute to benchmarking transcriptional quantification methods such as those developed by </w:t>
+      </w:r>
+      <w:r>
+        <w:rPr>
+          <w:rFonts w:ascii="Arial" w:hAnsi="Arial" w:cs="Arial"/>
+          <w:b/>
+          <w:color w:val="1B1F22"/>
+          <w:sz w:val="22"/>
+          <w:szCs w:val="22"/>
+        </w:rPr>
+        <w:t xml:space="preserve">Rob </w:t>
+      </w:r>
+      <w:proofErr w:type="spellStart"/>
+      <w:r>
+        <w:rPr>
+          <w:rFonts w:ascii="Arial" w:hAnsi="Arial" w:cs="Arial"/>
+          <w:b/>
+          <w:color w:val="1B1F22"/>
+          <w:sz w:val="22"/>
+          <w:szCs w:val="22"/>
+        </w:rPr>
+        <w:t>Patro</w:t>
+      </w:r>
+      <w:proofErr w:type="spellEnd"/>
       <w:r>
         <w:rPr>
           <w:rFonts w:ascii="Arial" w:hAnsi="Arial" w:cs="Arial"/>
@@ -289,6 +397,78 @@
           <w:szCs w:val="22"/>
         </w:rPr>
         <w:t xml:space="preserve"> </w:t>
+      </w:r>
+      <w:r>
+        <w:rPr>
+          <w:rFonts w:ascii="Arial" w:hAnsi="Arial" w:cs="Arial"/>
+          <w:color w:val="1B1F22"/>
+          <w:sz w:val="22"/>
+          <w:szCs w:val="22"/>
+        </w:rPr>
+        <w:t xml:space="preserve">We will also consider </w:t>
+      </w:r>
+      <w:proofErr w:type="spellStart"/>
+      <w:r>
+        <w:rPr>
+          <w:rFonts w:ascii="Arial" w:hAnsi="Arial" w:cs="Arial"/>
+          <w:color w:val="1B1F22"/>
+          <w:sz w:val="22"/>
+          <w:szCs w:val="22"/>
+        </w:rPr>
+        <w:t>denoising</w:t>
+      </w:r>
+      <w:proofErr w:type="spellEnd"/>
+      <w:r>
+        <w:rPr>
+          <w:rFonts w:ascii="Arial" w:hAnsi="Arial" w:cs="Arial"/>
+          <w:color w:val="1B1F22"/>
+          <w:sz w:val="22"/>
+          <w:szCs w:val="22"/>
+        </w:rPr>
+        <w:t xml:space="preserve"> techniques, such as those developed by </w:t>
+      </w:r>
+      <w:proofErr w:type="spellStart"/>
+      <w:r>
+        <w:rPr>
+          <w:rFonts w:ascii="Arial" w:hAnsi="Arial" w:cs="Arial"/>
+          <w:b/>
+          <w:color w:val="1B1F22"/>
+          <w:sz w:val="22"/>
+          <w:szCs w:val="22"/>
+        </w:rPr>
+        <w:t>Smita</w:t>
+      </w:r>
+      <w:proofErr w:type="spellEnd"/>
+      <w:r>
+        <w:rPr>
+          <w:rFonts w:ascii="Arial" w:hAnsi="Arial" w:cs="Arial"/>
+          <w:b/>
+          <w:color w:val="1B1F22"/>
+          <w:sz w:val="22"/>
+          <w:szCs w:val="22"/>
+        </w:rPr>
+        <w:t xml:space="preserve"> </w:t>
+      </w:r>
+      <w:proofErr w:type="spellStart"/>
+      <w:r>
+        <w:rPr>
+          <w:rFonts w:ascii="Arial" w:hAnsi="Arial" w:cs="Arial"/>
+          <w:b/>
+          <w:color w:val="1B1F22"/>
+          <w:sz w:val="22"/>
+          <w:szCs w:val="22"/>
+        </w:rPr>
+        <w:t>Krishnaswamy</w:t>
+      </w:r>
+      <w:proofErr w:type="spellEnd"/>
+      <w:r>
+        <w:rPr>
+          <w:rFonts w:ascii="Arial" w:hAnsi="Arial" w:cs="Arial"/>
+          <w:color w:val="1B1F22"/>
+          <w:sz w:val="22"/>
+          <w:szCs w:val="22"/>
+        </w:rPr>
+        <w:t xml:space="preserve">. </w:t>
       </w:r>
     </w:p>
     <w:p>
@@ -470,7 +650,27 @@
           <w:sz w:val="22"/>
           <w:szCs w:val="22"/>
         </w:rPr>
-        <w:t xml:space="preserve"> in bulk, smart-seq, and 10X platforms</w:t>
+        <w:t xml:space="preserve"> in bulk, smart-</w:t>
+      </w:r>
+      <w:proofErr w:type="spellStart"/>
+      <w:r>
+        <w:rPr>
+          <w:rFonts w:ascii="Arial" w:hAnsi="Arial" w:cs="Arial"/>
+          <w:color w:val="1B1F22"/>
+          <w:sz w:val="22"/>
+          <w:szCs w:val="22"/>
+        </w:rPr>
+        <w:t>seq</w:t>
+      </w:r>
+      <w:proofErr w:type="spellEnd"/>
+      <w:r>
+        <w:rPr>
+          <w:rFonts w:ascii="Arial" w:hAnsi="Arial" w:cs="Arial"/>
+          <w:color w:val="1B1F22"/>
+          <w:sz w:val="22"/>
+          <w:szCs w:val="22"/>
+        </w:rPr>
+        <w:t>, and 10X platforms</w:t>
       </w:r>
       <w:r>
         <w:rPr>
@@ -509,15 +709,27 @@
         </w:rPr>
         <w:t xml:space="preserve">Algorithm development will further benefit from datasets with parallel perturbations in multiple datasets from </w:t>
       </w:r>
-      <w:r>
-        <w:rPr>
-          <w:rFonts w:ascii="Arial" w:hAnsi="Arial" w:cs="Arial"/>
-          <w:b/>
-          <w:color w:val="1B1F22"/>
-          <w:sz w:val="22"/>
-          <w:szCs w:val="22"/>
-        </w:rPr>
-        <w:t xml:space="preserve">Arjun </w:t>
+      <w:proofErr w:type="spellStart"/>
+      <w:r>
+        <w:rPr>
+          <w:rFonts w:ascii="Arial" w:hAnsi="Arial" w:cs="Arial"/>
+          <w:b/>
+          <w:color w:val="1B1F22"/>
+          <w:sz w:val="22"/>
+          <w:szCs w:val="22"/>
+        </w:rPr>
+        <w:t>Arjun</w:t>
+      </w:r>
+      <w:proofErr w:type="spellEnd"/>
+      <w:r>
+        <w:rPr>
+          <w:rFonts w:ascii="Arial" w:hAnsi="Arial" w:cs="Arial"/>
+          <w:b/>
+          <w:color w:val="1B1F22"/>
+          <w:sz w:val="22"/>
+          <w:szCs w:val="22"/>
+        </w:rPr>
+        <w:t xml:space="preserve"> </w:t>
       </w:r>
       <w:r>
         <w:rPr>
@@ -651,6 +863,77 @@
           <w:sz w:val="22"/>
           <w:szCs w:val="22"/>
         </w:rPr>
+        <w:t xml:space="preserve">and </w:t>
+      </w:r>
+      <w:proofErr w:type="spellStart"/>
+      <w:r>
+        <w:rPr>
+          <w:rFonts w:ascii="Arial" w:hAnsi="Arial" w:cs="Arial"/>
+          <w:b/>
+          <w:color w:val="1B1F22"/>
+          <w:sz w:val="22"/>
+          <w:szCs w:val="22"/>
+        </w:rPr>
+        <w:t>Smita</w:t>
+      </w:r>
+      <w:proofErr w:type="spellEnd"/>
+      <w:r>
+        <w:rPr>
+          <w:rFonts w:ascii="Arial" w:hAnsi="Arial" w:cs="Arial"/>
+          <w:b/>
+          <w:color w:val="1B1F22"/>
+          <w:sz w:val="22"/>
+          <w:szCs w:val="22"/>
+        </w:rPr>
+        <w:t xml:space="preserve"> </w:t>
+      </w:r>
+      <w:proofErr w:type="spellStart"/>
+      <w:r>
+        <w:rPr>
+          <w:rFonts w:ascii="Arial" w:hAnsi="Arial" w:cs="Arial"/>
+          <w:b/>
+          <w:color w:val="1B1F22"/>
+          <w:sz w:val="22"/>
+          <w:szCs w:val="22"/>
+        </w:rPr>
+        <w:t>Krisnaswamy</w:t>
+      </w:r>
+      <w:r>
+        <w:rPr>
+          <w:rFonts w:ascii="Arial" w:hAnsi="Arial" w:cs="Arial"/>
+          <w:color w:val="1B1F22"/>
+          <w:sz w:val="22"/>
+          <w:szCs w:val="22"/>
+        </w:rPr>
+        <w:t>’</w:t>
+      </w:r>
+      <w:r>
+        <w:rPr>
+          <w:rFonts w:ascii="Arial" w:hAnsi="Arial" w:cs="Arial"/>
+          <w:color w:val="1B1F22"/>
+          <w:sz w:val="22"/>
+          <w:szCs w:val="22"/>
+        </w:rPr>
+        <w:t>s</w:t>
+      </w:r>
+      <w:proofErr w:type="spellEnd"/>
+      <w:r>
+        <w:rPr>
+          <w:rFonts w:ascii="Arial" w:hAnsi="Arial" w:cs="Arial"/>
+          <w:b/>
+          <w:color w:val="1B1F22"/>
+          <w:sz w:val="22"/>
+          <w:szCs w:val="22"/>
+        </w:rPr>
+        <w:t xml:space="preserve"> </w:t>
+      </w:r>
+      <w:r>
+        <w:rPr>
+          <w:rFonts w:ascii="Arial" w:hAnsi="Arial" w:cs="Arial"/>
+          <w:color w:val="1B1F22"/>
+          <w:sz w:val="22"/>
+          <w:szCs w:val="22"/>
+        </w:rPr>
         <w:t xml:space="preserve">proposal. Visualization is also critical to such interpretation. Further collaboration with </w:t>
       </w:r>
       <w:r>
@@ -661,17 +944,41 @@
           <w:sz w:val="22"/>
           <w:szCs w:val="22"/>
         </w:rPr>
-        <w:t>Lana Garmire</w:t>
-      </w:r>
-      <w:r>
-        <w:rPr>
-          <w:rFonts w:ascii="Arial" w:hAnsi="Arial" w:cs="Arial"/>
-          <w:color w:val="1B1F22"/>
-          <w:sz w:val="22"/>
-          <w:szCs w:val="22"/>
-        </w:rPr>
-        <w:t>’s</w:t>
-      </w:r>
+        <w:t xml:space="preserve">Lana </w:t>
+      </w:r>
+      <w:proofErr w:type="spellStart"/>
+      <w:r>
+        <w:rPr>
+          <w:rFonts w:ascii="Arial" w:hAnsi="Arial" w:cs="Arial"/>
+          <w:b/>
+          <w:color w:val="1B1F22"/>
+          <w:sz w:val="22"/>
+          <w:szCs w:val="22"/>
+        </w:rPr>
+        <w:t>Garmire</w:t>
+      </w:r>
+      <w:proofErr w:type="spellEnd"/>
+      <w:r>
+        <w:rPr>
+          <w:rFonts w:ascii="Arial" w:hAnsi="Arial" w:cs="Arial"/>
+          <w:color w:val="1B1F22"/>
+          <w:sz w:val="22"/>
+          <w:szCs w:val="22"/>
+        </w:rPr>
+        <w:t xml:space="preserve"> and </w:t>
+      </w:r>
+      <w:proofErr w:type="spellStart"/>
+      <w:r>
+        <w:rPr>
+          <w:rFonts w:ascii="Arial" w:hAnsi="Arial" w:cs="Arial"/>
+          <w:b/>
+          <w:color w:val="1B1F22"/>
+          <w:sz w:val="22"/>
+          <w:szCs w:val="22"/>
+        </w:rPr>
+        <w:t>Smita</w:t>
+      </w:r>
+      <w:proofErr w:type="spellEnd"/>
       <w:r>
         <w:rPr>
           <w:rFonts w:ascii="Arial" w:hAnsi="Arial" w:cs="Arial"/>
@@ -682,17 +989,95 @@
         </w:rPr>
         <w:t xml:space="preserve"> </w:t>
       </w:r>
-      <w:r>
-        <w:rPr>
-          <w:rFonts w:ascii="Arial" w:hAnsi="Arial" w:cs="Arial"/>
-          <w:color w:val="1B1F22"/>
-          <w:sz w:val="22"/>
-          <w:szCs w:val="22"/>
-        </w:rPr>
-        <w:t xml:space="preserve">group on the development of Granatum will enable automated visualization of unsupervised patterns that we learn from transcriptional data with CoGAPS. We look forward to continued interactions with the consortia to optimize unsupervised model interpretation. </w:t>
+      <w:proofErr w:type="spellStart"/>
+      <w:r>
+        <w:rPr>
+          <w:rFonts w:ascii="Arial" w:hAnsi="Arial" w:cs="Arial"/>
+          <w:b/>
+          <w:color w:val="1B1F22"/>
+          <w:sz w:val="22"/>
+          <w:szCs w:val="22"/>
+        </w:rPr>
+        <w:t>Krisnaswamy</w:t>
+      </w:r>
+      <w:proofErr w:type="spellEnd"/>
+      <w:r>
+        <w:rPr>
+          <w:rFonts w:ascii="Arial" w:hAnsi="Arial" w:cs="Arial"/>
+          <w:b/>
+          <w:color w:val="1B1F22"/>
+          <w:sz w:val="22"/>
+          <w:szCs w:val="22"/>
+        </w:rPr>
+        <w:t xml:space="preserve"> </w:t>
+      </w:r>
+      <w:r>
+        <w:rPr>
+          <w:rFonts w:ascii="Arial" w:hAnsi="Arial" w:cs="Arial"/>
+          <w:color w:val="1B1F22"/>
+          <w:sz w:val="22"/>
+          <w:szCs w:val="22"/>
+        </w:rPr>
+        <w:t xml:space="preserve">will </w:t>
+      </w:r>
+      <w:r>
+        <w:rPr>
+          <w:rFonts w:ascii="Arial" w:hAnsi="Arial" w:cs="Arial"/>
+          <w:color w:val="1B1F22"/>
+          <w:sz w:val="22"/>
+          <w:szCs w:val="22"/>
+        </w:rPr>
+        <w:t>enhance</w:t>
+      </w:r>
+      <w:r>
+        <w:rPr>
+          <w:rFonts w:ascii="Arial" w:hAnsi="Arial" w:cs="Arial"/>
+          <w:color w:val="1B1F22"/>
+          <w:sz w:val="22"/>
+          <w:szCs w:val="22"/>
+        </w:rPr>
+        <w:t xml:space="preserve"> and </w:t>
+      </w:r>
+      <w:r>
+        <w:rPr>
+          <w:rFonts w:ascii="Arial" w:hAnsi="Arial" w:cs="Arial"/>
+          <w:color w:val="1B1F22"/>
+          <w:sz w:val="22"/>
+          <w:szCs w:val="22"/>
+        </w:rPr>
+        <w:t xml:space="preserve">enable automated visualization of unsupervised patterns that we learn from transcriptional data with </w:t>
+      </w:r>
+      <w:proofErr w:type="spellStart"/>
+      <w:r>
+        <w:rPr>
+          <w:rFonts w:ascii="Arial" w:hAnsi="Arial" w:cs="Arial"/>
+          <w:color w:val="1B1F22"/>
+          <w:sz w:val="22"/>
+          <w:szCs w:val="22"/>
+        </w:rPr>
+        <w:t>CoGAPS</w:t>
+      </w:r>
+      <w:proofErr w:type="spellEnd"/>
+      <w:r>
+        <w:rPr>
+          <w:rFonts w:ascii="Arial" w:hAnsi="Arial" w:cs="Arial"/>
+          <w:color w:val="1B1F22"/>
+          <w:sz w:val="22"/>
+          <w:szCs w:val="22"/>
+        </w:rPr>
+        <w:t>. We look forward to continued interactions with the consortia to o</w:t>
       </w:r>
       <w:bookmarkStart w:id="0" w:name="_GoBack"/>
       <w:bookmarkEnd w:id="0"/>
+      <w:r>
+        <w:rPr>
+          <w:rFonts w:ascii="Arial" w:hAnsi="Arial" w:cs="Arial"/>
+          <w:color w:val="1B1F22"/>
+          <w:sz w:val="22"/>
+          <w:szCs w:val="22"/>
+        </w:rPr>
+        <w:t xml:space="preserve">ptimize unsupervised model interpretation. </w:t>
+      </w:r>
     </w:p>
     <w:sectPr>
       <w:pgSz w:w="12240" w:h="15840"/>

</xml_diff>

<commit_message>
slight edits to network
</commit_message>
<xml_diff>
--- a/CollaborativeNetwork.docx
+++ b/CollaborativeNetwork.docx
@@ -43,7 +43,25 @@
           <w:sz w:val="22"/>
           <w:szCs w:val="22"/>
         </w:rPr>
-        <w:t xml:space="preserve"> and discussed their content via Slack. Selected interactions between groups are summarized in Fig 1 and below. </w:t>
+        <w:t xml:space="preserve"> and discussed their content via Slack. Selected interactions between groups are summarized in </w:t>
+      </w:r>
+      <w:r>
+        <w:rPr>
+          <w:rFonts w:ascii="Arial" w:hAnsi="Arial" w:cs="Arial"/>
+          <w:color w:val="1B1F22"/>
+          <w:sz w:val="22"/>
+          <w:szCs w:val="22"/>
+        </w:rPr>
+        <w:t>the proposal Figure</w:t>
+      </w:r>
+      <w:r>
+        <w:rPr>
+          <w:rFonts w:ascii="Arial" w:hAnsi="Arial" w:cs="Arial"/>
+          <w:color w:val="1B1F22"/>
+          <w:sz w:val="22"/>
+          <w:szCs w:val="22"/>
+        </w:rPr>
+        <w:t xml:space="preserve"> and below. </w:t>
       </w:r>
       <w:proofErr w:type="gramStart"/>
       <w:r>
@@ -508,8 +526,6 @@
         </w:rPr>
         <w:t>Stephen Piccolo</w:t>
       </w:r>
-      <w:bookmarkStart w:id="0" w:name="_GoBack"/>
-      <w:bookmarkEnd w:id="0"/>
       <w:r>
         <w:rPr>
           <w:rFonts w:ascii="Arial" w:hAnsi="Arial" w:cs="Arial"/>
@@ -607,6 +623,17 @@
         </w:rPr>
         <w:t xml:space="preserve"> of the data. This ensemble approach maps to the parallelization across subsets of samples in our proposal. We plan to work collaborate to develop methods for optimal feature selection across transcripts and samples for efficient and robust pattern inference.</w:t>
       </w:r>
+      <w:r>
+        <w:rPr>
+          <w:rFonts w:ascii="Arial" w:hAnsi="Arial" w:cs="Arial"/>
+          <w:color w:val="1B1F22"/>
+          <w:sz w:val="22"/>
+          <w:szCs w:val="22"/>
+        </w:rPr>
+        <w:t xml:space="preserve"> The benchmarking in our proposal will provide optimal sample distributions for all such algorithms relying on sub-sampling.</w:t>
+      </w:r>
+      <w:bookmarkStart w:id="0" w:name="_GoBack"/>
+      <w:bookmarkEnd w:id="0"/>
     </w:p>
     <w:p>
       <w:pPr>

</xml_diff>